<commit_message>
make the comparison working
</commit_message>
<xml_diff>
--- a/Documentation.docx
+++ b/Documentation.docx
@@ -181,15 +181,7 @@
         <w:rPr>
           <w:rFonts w:ascii="Times New Roman" w:hAnsi="Times New Roman"/>
         </w:rPr>
-        <w:t xml:space="preserve"> is shown </w:t>
-      </w:r>
-      <w:bookmarkStart w:id="0" w:name="_GoBack"/>
-      <w:bookmarkEnd w:id="0"/>
-      <w:r>
-        <w:rPr>
-          <w:rFonts w:ascii="Times New Roman" w:hAnsi="Times New Roman"/>
-        </w:rPr>
-        <w:t xml:space="preserve">below </w:t>
+        <w:t xml:space="preserve"> is shown below </w:t>
       </w:r>
       <w:r>
         <w:rPr>
@@ -293,6 +285,33 @@
         </w:drawing>
       </w:r>
     </w:p>
+    <w:p>
+      <w:pPr>
+        <w:rPr>
+          <w:rFonts w:ascii="Times New Roman" w:hAnsi="Times New Roman"/>
+        </w:rPr>
+      </w:pPr>
+    </w:p>
+    <w:p>
+      <w:pPr>
+        <w:pStyle w:val="ListParagraph"/>
+        <w:numPr>
+          <w:ilvl w:val="0"/>
+          <w:numId w:val="5"/>
+        </w:numPr>
+        <w:rPr>
+          <w:rFonts w:ascii="Times New Roman" w:hAnsi="Times New Roman"/>
+        </w:rPr>
+      </w:pPr>
+      <w:r>
+        <w:rPr>
+          <w:rFonts w:ascii="Times New Roman" w:hAnsi="Times New Roman"/>
+        </w:rPr>
+        <w:t>Just like a normal website, the inputs to this program are case-insensitive.</w:t>
+      </w:r>
+      <w:bookmarkStart w:id="0" w:name="_GoBack"/>
+      <w:bookmarkEnd w:id="0"/>
+    </w:p>
     <w:sectPr>
       <w:pgSz w:w="12240" w:h="15840"/>
       <w:pgMar w:top="1440" w:right="1800" w:bottom="1440" w:left="1800" w:header="720" w:footer="720" w:gutter="0"/>
@@ -308,7 +327,7 @@
   <w:abstractNum w:abstractNumId="0">
     <w:nsid w:val="3D757F62"/>
     <w:multiLevelType w:val="hybridMultilevel"/>
-    <w:tmpl w:val="60DEC0F2"/>
+    <w:tmpl w:val="CCC2BB38"/>
     <w:lvl w:ilvl="0" w:tplc="04090001">
       <w:start w:val="1"/>
       <w:numFmt w:val="bullet"/>

</xml_diff>

<commit_message>
added start page checking; final version done
</commit_message>
<xml_diff>
--- a/Documentation.docx
+++ b/Documentation.docx
@@ -84,7 +84,21 @@
         <w:rPr>
           <w:rFonts w:ascii="Times New Roman" w:hAnsi="Times New Roman"/>
         </w:rPr>
-        <w:t>change line #XXX in XX.lsp to the location of the graph</w:t>
+        <w:t xml:space="preserve">change line #XXX in </w:t>
+      </w:r>
+      <w:proofErr w:type="spellStart"/>
+      <w:r>
+        <w:rPr>
+          <w:rFonts w:ascii="Times New Roman" w:hAnsi="Times New Roman"/>
+        </w:rPr>
+        <w:t>XX.lsp</w:t>
+      </w:r>
+      <w:proofErr w:type="spellEnd"/>
+      <w:r>
+        <w:rPr>
+          <w:rFonts w:ascii="Times New Roman" w:hAnsi="Times New Roman"/>
+        </w:rPr>
+        <w:t xml:space="preserve"> to the location of the graph</w:t>
       </w:r>
       <w:r>
         <w:rPr>
@@ -126,7 +140,21 @@
         <w:rPr>
           <w:rFonts w:ascii="Times New Roman" w:hAnsi="Times New Roman"/>
         </w:rPr>
-        <w:t>Step 3: call function (XX ), see below for examples</w:t>
+        <w:t>Step 3: call function (</w:t>
+      </w:r>
+      <w:proofErr w:type="gramStart"/>
+      <w:r>
+        <w:rPr>
+          <w:rFonts w:ascii="Times New Roman" w:hAnsi="Times New Roman"/>
+        </w:rPr>
+        <w:t>XX )</w:t>
+      </w:r>
+      <w:proofErr w:type="gramEnd"/>
+      <w:r>
+        <w:rPr>
+          <w:rFonts w:ascii="Times New Roman" w:hAnsi="Times New Roman"/>
+        </w:rPr>
+        <w:t>, see below for examples</w:t>
       </w:r>
     </w:p>
     <w:p>
@@ -187,7 +215,21 @@
         <w:rPr>
           <w:rFonts w:ascii="Times New Roman" w:hAnsi="Times New Roman"/>
         </w:rPr>
-        <w:t xml:space="preserve">(“usc” instead of </w:t>
+        <w:t>(“</w:t>
+      </w:r>
+      <w:proofErr w:type="spellStart"/>
+      <w:r>
+        <w:rPr>
+          <w:rFonts w:ascii="Times New Roman" w:hAnsi="Times New Roman"/>
+        </w:rPr>
+        <w:t>usc</w:t>
+      </w:r>
+      <w:proofErr w:type="spellEnd"/>
+      <w:r>
+        <w:rPr>
+          <w:rFonts w:ascii="Times New Roman" w:hAnsi="Times New Roman"/>
+        </w:rPr>
+        <w:t xml:space="preserve">” instead of </w:t>
       </w:r>
       <w:r>
         <w:rPr>
@@ -303,15 +345,461 @@
           <w:rFonts w:ascii="Times New Roman" w:hAnsi="Times New Roman"/>
         </w:rPr>
       </w:pPr>
-      <w:r>
-        <w:rPr>
-          <w:rFonts w:ascii="Times New Roman" w:hAnsi="Times New Roman"/>
-        </w:rPr>
-        <w:t>Just like a normal website, the inputs to this program are case-insensitive.</w:t>
-      </w:r>
       <w:bookmarkStart w:id="0" w:name="_GoBack"/>
       <w:bookmarkEnd w:id="0"/>
-    </w:p>
+      <w:r>
+        <w:rPr>
+          <w:rFonts w:ascii="Times New Roman" w:hAnsi="Times New Roman"/>
+        </w:rPr>
+        <w:t xml:space="preserve">Test cases: </w:t>
+      </w:r>
+    </w:p>
+    <w:p>
+      <w:pPr>
+        <w:pStyle w:val="ListParagraph"/>
+        <w:numPr>
+          <w:ilvl w:val="0"/>
+          <w:numId w:val="5"/>
+        </w:numPr>
+        <w:rPr>
+          <w:rFonts w:ascii="Times New Roman" w:hAnsi="Times New Roman"/>
+        </w:rPr>
+      </w:pPr>
+      <w:r>
+        <w:rPr>
+          <w:rFonts w:ascii="Times New Roman" w:hAnsi="Times New Roman"/>
+        </w:rPr>
+        <w:t xml:space="preserve">1. Same </w:t>
+      </w:r>
+      <w:r>
+        <w:rPr>
+          <w:rFonts w:ascii="Times New Roman" w:hAnsi="Times New Roman"/>
+        </w:rPr>
+        <w:t>start and goal:</w:t>
+      </w:r>
+    </w:p>
+    <w:p>
+      <w:pPr>
+        <w:pStyle w:val="ListParagraph"/>
+        <w:numPr>
+          <w:ilvl w:val="0"/>
+          <w:numId w:val="5"/>
+        </w:numPr>
+        <w:rPr>
+          <w:rFonts w:ascii="Times New Roman" w:hAnsi="Times New Roman"/>
+        </w:rPr>
+      </w:pPr>
+      <w:r>
+        <w:rPr>
+          <w:rFonts w:ascii="Times New Roman" w:hAnsi="Times New Roman"/>
+        </w:rPr>
+        <w:t>(</w:t>
+      </w:r>
+      <w:proofErr w:type="gramStart"/>
+      <w:r>
+        <w:rPr>
+          <w:rFonts w:ascii="Times New Roman" w:hAnsi="Times New Roman"/>
+        </w:rPr>
+        <w:t>find</w:t>
+      </w:r>
+      <w:proofErr w:type="gramEnd"/>
+      <w:r>
+        <w:rPr>
+          <w:rFonts w:ascii="Times New Roman" w:hAnsi="Times New Roman"/>
+        </w:rPr>
+        <w:t>-URL-path "http://www.cmu.edu/" "http://www.cmu.edu/")</w:t>
+      </w:r>
+    </w:p>
+    <w:p>
+      <w:pPr>
+        <w:pStyle w:val="ListParagraph"/>
+        <w:numPr>
+          <w:ilvl w:val="0"/>
+          <w:numId w:val="5"/>
+        </w:numPr>
+        <w:rPr>
+          <w:rFonts w:ascii="Times New Roman" w:hAnsi="Times New Roman"/>
+        </w:rPr>
+      </w:pPr>
+      <w:r>
+        <w:rPr>
+          <w:rFonts w:ascii="Times New Roman" w:hAnsi="Times New Roman"/>
+        </w:rPr>
+        <w:t>("http://www.cmu.edu/")</w:t>
+      </w:r>
+    </w:p>
+    <w:p>
+      <w:pPr>
+        <w:rPr>
+          <w:rFonts w:ascii="Times New Roman" w:hAnsi="Times New Roman"/>
+        </w:rPr>
+      </w:pPr>
+    </w:p>
+    <w:p>
+      <w:pPr>
+        <w:pStyle w:val="ListParagraph"/>
+        <w:numPr>
+          <w:ilvl w:val="0"/>
+          <w:numId w:val="5"/>
+        </w:numPr>
+        <w:rPr>
+          <w:rFonts w:ascii="Times New Roman" w:hAnsi="Times New Roman"/>
+        </w:rPr>
+      </w:pPr>
+      <w:r>
+        <w:rPr>
+          <w:rFonts w:ascii="Times New Roman" w:hAnsi="Times New Roman"/>
+        </w:rPr>
+        <w:t>2. Start</w:t>
+      </w:r>
+      <w:r>
+        <w:rPr>
+          <w:rFonts w:ascii="Times New Roman" w:hAnsi="Times New Roman"/>
+        </w:rPr>
+        <w:t xml:space="preserve"> not in graph: </w:t>
+      </w:r>
+    </w:p>
+    <w:p>
+      <w:pPr>
+        <w:rPr>
+          <w:rFonts w:ascii="Times New Roman" w:hAnsi="Times New Roman"/>
+        </w:rPr>
+      </w:pPr>
+      <w:r>
+        <w:rPr>
+          <w:rFonts w:ascii="Times New Roman" w:hAnsi="Times New Roman"/>
+        </w:rPr>
+        <w:tab/>
+      </w:r>
+      <w:r>
+        <w:rPr>
+          <w:rFonts w:ascii="Times New Roman" w:hAnsi="Times New Roman"/>
+        </w:rPr>
+        <w:t>(</w:t>
+      </w:r>
+      <w:proofErr w:type="gramStart"/>
+      <w:r>
+        <w:rPr>
+          <w:rFonts w:ascii="Times New Roman" w:hAnsi="Times New Roman"/>
+        </w:rPr>
+        <w:t>find</w:t>
+      </w:r>
+      <w:proofErr w:type="gramEnd"/>
+      <w:r>
+        <w:rPr>
+          <w:rFonts w:ascii="Times New Roman" w:hAnsi="Times New Roman"/>
+        </w:rPr>
+        <w:t>-URL-path "http://www.uofphoenix.edu/" "http://www.washington.edu/")</w:t>
+      </w:r>
+    </w:p>
+    <w:p>
+      <w:pPr>
+        <w:rPr>
+          <w:rFonts w:ascii="Times New Roman" w:hAnsi="Times New Roman"/>
+        </w:rPr>
+      </w:pPr>
+      <w:r>
+        <w:rPr>
+          <w:rFonts w:ascii="Times New Roman" w:hAnsi="Times New Roman"/>
+        </w:rPr>
+        <w:tab/>
+      </w:r>
+      <w:r>
+        <w:rPr>
+          <w:rFonts w:ascii="Times New Roman" w:hAnsi="Times New Roman"/>
+        </w:rPr>
+        <w:t>(PLEASE CHECK THE START PAGE)</w:t>
+      </w:r>
+    </w:p>
+    <w:p>
+      <w:pPr>
+        <w:rPr>
+          <w:rFonts w:ascii="Times New Roman" w:hAnsi="Times New Roman"/>
+        </w:rPr>
+      </w:pPr>
+    </w:p>
+    <w:p>
+      <w:pPr>
+        <w:rPr>
+          <w:rFonts w:ascii="Times New Roman" w:hAnsi="Times New Roman"/>
+        </w:rPr>
+      </w:pPr>
+      <w:r>
+        <w:rPr>
+          <w:rFonts w:ascii="Times New Roman" w:hAnsi="Times New Roman"/>
+        </w:rPr>
+        <w:t>3.</w:t>
+      </w:r>
+      <w:r>
+        <w:rPr>
+          <w:rFonts w:ascii="Times New Roman" w:hAnsi="Times New Roman"/>
+        </w:rPr>
+        <w:t xml:space="preserve"> </w:t>
+      </w:r>
+      <w:r>
+        <w:rPr>
+          <w:rFonts w:ascii="Times New Roman" w:hAnsi="Times New Roman"/>
+        </w:rPr>
+        <w:t>Goal not in graph:</w:t>
+      </w:r>
+    </w:p>
+    <w:p>
+      <w:pPr>
+        <w:rPr>
+          <w:rFonts w:ascii="Times New Roman" w:hAnsi="Times New Roman"/>
+        </w:rPr>
+      </w:pPr>
+      <w:r>
+        <w:rPr>
+          <w:rFonts w:ascii="Times New Roman" w:hAnsi="Times New Roman"/>
+        </w:rPr>
+        <w:t>(</w:t>
+      </w:r>
+      <w:proofErr w:type="gramStart"/>
+      <w:r>
+        <w:rPr>
+          <w:rFonts w:ascii="Times New Roman" w:hAnsi="Times New Roman"/>
+        </w:rPr>
+        <w:t>find</w:t>
+      </w:r>
+      <w:proofErr w:type="gramEnd"/>
+      <w:r>
+        <w:rPr>
+          <w:rFonts w:ascii="Times New Roman" w:hAnsi="Times New Roman"/>
+        </w:rPr>
+        <w:t>-URL-path "http://www.usc.edu/" "http://www.oxford.edu/")</w:t>
+      </w:r>
+    </w:p>
+    <w:p>
+      <w:pPr>
+        <w:rPr>
+          <w:rFonts w:ascii="Times New Roman" w:hAnsi="Times New Roman"/>
+        </w:rPr>
+      </w:pPr>
+      <w:r>
+        <w:rPr>
+          <w:rFonts w:ascii="Times New Roman" w:hAnsi="Times New Roman"/>
+        </w:rPr>
+        <w:lastRenderedPageBreak/>
+        <w:t>(PLEASE CHECK THE GOAL PAGE)</w:t>
+      </w:r>
+    </w:p>
+    <w:p>
+      <w:pPr>
+        <w:rPr>
+          <w:rFonts w:ascii="Times New Roman" w:hAnsi="Times New Roman"/>
+        </w:rPr>
+      </w:pPr>
+    </w:p>
+    <w:p>
+      <w:pPr>
+        <w:rPr>
+          <w:rFonts w:ascii="Times New Roman" w:hAnsi="Times New Roman"/>
+        </w:rPr>
+      </w:pPr>
+      <w:r>
+        <w:rPr>
+          <w:rFonts w:ascii="Times New Roman" w:hAnsi="Times New Roman"/>
+        </w:rPr>
+        <w:t>4. Normal test case (1)</w:t>
+      </w:r>
+    </w:p>
+    <w:p>
+      <w:pPr>
+        <w:rPr>
+          <w:rFonts w:ascii="Times New Roman" w:hAnsi="Times New Roman"/>
+        </w:rPr>
+      </w:pPr>
+      <w:r>
+        <w:rPr>
+          <w:rFonts w:ascii="Times New Roman" w:hAnsi="Times New Roman"/>
+        </w:rPr>
+        <w:t>(</w:t>
+      </w:r>
+      <w:proofErr w:type="gramStart"/>
+      <w:r>
+        <w:rPr>
+          <w:rFonts w:ascii="Times New Roman" w:hAnsi="Times New Roman"/>
+        </w:rPr>
+        <w:t>find</w:t>
+      </w:r>
+      <w:proofErr w:type="gramEnd"/>
+      <w:r>
+        <w:rPr>
+          <w:rFonts w:ascii="Times New Roman" w:hAnsi="Times New Roman"/>
+        </w:rPr>
+        <w:t>-URL-path "http://www.cornell.edu/" "http://www.washington.edu/")</w:t>
+      </w:r>
+    </w:p>
+    <w:p>
+      <w:pPr>
+        <w:rPr>
+          <w:rFonts w:ascii="Times New Roman" w:hAnsi="Times New Roman"/>
+        </w:rPr>
+      </w:pPr>
+    </w:p>
+    <w:p>
+      <w:pPr>
+        <w:rPr>
+          <w:rFonts w:ascii="Times New Roman" w:hAnsi="Times New Roman"/>
+        </w:rPr>
+      </w:pPr>
+      <w:r>
+        <w:rPr>
+          <w:rFonts w:ascii="Times New Roman" w:hAnsi="Times New Roman"/>
+        </w:rPr>
+        <w:t>(("http://www.cornell.edu/" "http://www.mit.edu/") ("http://www.mit.edu/" "http://www.caltech.edu/") ("http://www.caltech.edu/" "http://www.usc.edu/") ("http://www.usc.edu/" "http://www.ucla.edu/") ("http://www.ucla.edu/" "http://www.berkeley.edu/") ("http://www.berkeley.edu/" "http://www.washington.edu/"))</w:t>
+      </w:r>
+    </w:p>
+    <w:p>
+      <w:pPr>
+        <w:rPr>
+          <w:rFonts w:ascii="Times New Roman" w:hAnsi="Times New Roman"/>
+        </w:rPr>
+      </w:pPr>
+    </w:p>
+    <w:p>
+      <w:pPr>
+        <w:rPr>
+          <w:rFonts w:ascii="Times New Roman" w:hAnsi="Times New Roman"/>
+        </w:rPr>
+      </w:pPr>
+      <w:r>
+        <w:rPr>
+          <w:rFonts w:ascii="Times New Roman" w:hAnsi="Times New Roman"/>
+        </w:rPr>
+        <w:t>5. Normal test case (2)</w:t>
+      </w:r>
+    </w:p>
+    <w:p>
+      <w:pPr>
+        <w:rPr>
+          <w:rFonts w:ascii="Times New Roman" w:hAnsi="Times New Roman"/>
+        </w:rPr>
+      </w:pPr>
+      <w:r>
+        <w:rPr>
+          <w:rFonts w:ascii="Times New Roman" w:hAnsi="Times New Roman"/>
+        </w:rPr>
+        <w:t>(</w:t>
+      </w:r>
+      <w:proofErr w:type="gramStart"/>
+      <w:r>
+        <w:rPr>
+          <w:rFonts w:ascii="Times New Roman" w:hAnsi="Times New Roman"/>
+        </w:rPr>
+        <w:t>find</w:t>
+      </w:r>
+      <w:proofErr w:type="gramEnd"/>
+      <w:r>
+        <w:rPr>
+          <w:rFonts w:ascii="Times New Roman" w:hAnsi="Times New Roman"/>
+        </w:rPr>
+        <w:t>-URL-path "http://www.usc.edu/" "http://www.mit.edu/")</w:t>
+      </w:r>
+    </w:p>
+    <w:p>
+      <w:pPr>
+        <w:rPr>
+          <w:rFonts w:ascii="Times New Roman" w:hAnsi="Times New Roman"/>
+        </w:rPr>
+      </w:pPr>
+    </w:p>
+    <w:p>
+      <w:pPr>
+        <w:rPr>
+          <w:rFonts w:ascii="Times New Roman" w:hAnsi="Times New Roman"/>
+        </w:rPr>
+      </w:pPr>
+      <w:r>
+        <w:rPr>
+          <w:rFonts w:ascii="Times New Roman" w:hAnsi="Times New Roman"/>
+        </w:rPr>
+        <w:t>(("http://www.usc.edu/" "http://www.caltech.edu/") ("http://www.caltech.edu/" "http://www.mit.edu/"))</w:t>
+      </w:r>
+    </w:p>
+    <w:p>
+      <w:pPr>
+        <w:rPr>
+          <w:rFonts w:ascii="Times New Roman" w:hAnsi="Times New Roman"/>
+        </w:rPr>
+      </w:pPr>
+    </w:p>
+    <w:p>
+      <w:pPr>
+        <w:rPr>
+          <w:rFonts w:ascii="Times New Roman" w:hAnsi="Times New Roman"/>
+        </w:rPr>
+      </w:pPr>
+      <w:r>
+        <w:rPr>
+          <w:rFonts w:ascii="Times New Roman" w:hAnsi="Times New Roman"/>
+        </w:rPr>
+        <w:t>6. Normal test case (3)</w:t>
+      </w:r>
+    </w:p>
+    <w:p>
+      <w:pPr>
+        <w:rPr>
+          <w:rFonts w:ascii="Times New Roman" w:hAnsi="Times New Roman"/>
+        </w:rPr>
+      </w:pPr>
+      <w:r>
+        <w:rPr>
+          <w:rFonts w:ascii="Times New Roman" w:hAnsi="Times New Roman"/>
+        </w:rPr>
+        <w:t>(</w:t>
+      </w:r>
+      <w:proofErr w:type="gramStart"/>
+      <w:r>
+        <w:rPr>
+          <w:rFonts w:ascii="Times New Roman" w:hAnsi="Times New Roman"/>
+        </w:rPr>
+        <w:t>find</w:t>
+      </w:r>
+      <w:proofErr w:type="gramEnd"/>
+      <w:r>
+        <w:rPr>
+          <w:rFonts w:ascii="Times New Roman" w:hAnsi="Times New Roman"/>
+        </w:rPr>
+        <w:t>-URL-path "http://www.utexas.edu/" "http://www.michigan.edu/")</w:t>
+      </w:r>
+    </w:p>
+    <w:p>
+      <w:pPr>
+        <w:rPr>
+          <w:rFonts w:ascii="Times New Roman" w:hAnsi="Times New Roman"/>
+        </w:rPr>
+      </w:pPr>
+    </w:p>
+    <w:p>
+      <w:pPr>
+        <w:rPr>
+          <w:rFonts w:ascii="Times New Roman" w:hAnsi="Times New Roman"/>
+        </w:rPr>
+      </w:pPr>
+      <w:r>
+        <w:rPr>
+          <w:rFonts w:ascii="Times New Roman" w:hAnsi="Times New Roman"/>
+        </w:rPr>
+        <w:t>(("http://www.utexas.edu/" "http://www.ucsd.edu/") ("http://www.ucsd.edu/" "http://www.ucla.edu/") ("http://www.ucla.edu/" "http://www.michigan.edu/"))</w:t>
+      </w:r>
+    </w:p>
+    <w:p>
+      <w:pPr>
+        <w:rPr>
+          <w:rFonts w:ascii="Times New Roman" w:hAnsi="Times New Roman"/>
+        </w:rPr>
+      </w:pPr>
+    </w:p>
+    <w:p>
+      <w:pPr>
+        <w:rPr>
+          <w:rFonts w:ascii="Times New Roman" w:hAnsi="Times New Roman"/>
+        </w:rPr>
+      </w:pPr>
+    </w:p>
+    <w:p/>
     <w:sectPr>
       <w:pgSz w:w="12240" w:h="15840"/>
       <w:pgMar w:top="1440" w:right="1800" w:bottom="1440" w:left="1800" w:header="720" w:footer="720" w:gutter="0"/>

</xml_diff>

<commit_message>
finalized everything; see documentation about how to compile and run
</commit_message>
<xml_diff>
--- a/Documentation.docx
+++ b/Documentation.docx
@@ -19,6 +19,16 @@
         </w:rPr>
         <w:t>Documentation for Extra Credit 1</w:t>
       </w:r>
+    </w:p>
+    <w:p>
+      <w:pPr>
+        <w:jc w:val="center"/>
+        <w:rPr>
+          <w:rFonts w:ascii="Times New Roman" w:hAnsi="Times New Roman"/>
+          <w:sz w:val="32"/>
+          <w:szCs w:val="32"/>
+        </w:rPr>
+      </w:pPr>
     </w:p>
     <w:p>
       <w:pPr>
@@ -44,6 +54,19 @@
         </w:rPr>
         <w:t>Libraries to use:</w:t>
       </w:r>
+      <w:r>
+        <w:rPr>
+          <w:rFonts w:ascii="Times New Roman" w:hAnsi="Times New Roman"/>
+        </w:rPr>
+        <w:t xml:space="preserve"> No extra libraries needed</w:t>
+      </w:r>
+    </w:p>
+    <w:p>
+      <w:pPr>
+        <w:rPr>
+          <w:rFonts w:ascii="Times New Roman" w:hAnsi="Times New Roman"/>
+        </w:rPr>
+      </w:pPr>
     </w:p>
     <w:p>
       <w:pPr>
@@ -65,10 +88,17 @@
     </w:p>
     <w:p>
       <w:pPr>
+        <w:rPr>
+          <w:rFonts w:ascii="Times New Roman" w:hAnsi="Times New Roman"/>
+        </w:rPr>
+      </w:pPr>
+    </w:p>
+    <w:p>
+      <w:pPr>
         <w:pStyle w:val="ListParagraph"/>
         <w:numPr>
           <w:ilvl w:val="0"/>
-          <w:numId w:val="3"/>
+          <w:numId w:val="6"/>
         </w:numPr>
         <w:rPr>
           <w:rFonts w:ascii="Times New Roman" w:hAnsi="Times New Roman"/>
@@ -84,35 +114,150 @@
         <w:rPr>
           <w:rFonts w:ascii="Times New Roman" w:hAnsi="Times New Roman"/>
         </w:rPr>
-        <w:t xml:space="preserve">change line #XXX in </w:t>
-      </w:r>
-      <w:proofErr w:type="spellStart"/>
-      <w:r>
-        <w:rPr>
-          <w:rFonts w:ascii="Times New Roman" w:hAnsi="Times New Roman"/>
-        </w:rPr>
-        <w:t>XX.lsp</w:t>
-      </w:r>
-      <w:proofErr w:type="spellEnd"/>
-      <w:r>
-        <w:rPr>
-          <w:rFonts w:ascii="Times New Roman" w:hAnsi="Times New Roman"/>
-        </w:rPr>
-        <w:t xml:space="preserve"> to the location of the graph</w:t>
-      </w:r>
-      <w:r>
-        <w:rPr>
-          <w:rFonts w:ascii="Times New Roman" w:hAnsi="Times New Roman"/>
-        </w:rPr>
-        <w:t xml:space="preserve"> (include screenshot and comment in the code)</w:t>
-      </w:r>
+        <w:t xml:space="preserve">In </w:t>
+      </w:r>
+      <w:r>
+        <w:rPr>
+          <w:rFonts w:ascii="Times New Roman" w:hAnsi="Times New Roman"/>
+        </w:rPr>
+        <w:t xml:space="preserve">the </w:t>
+      </w:r>
+      <w:r>
+        <w:rPr>
+          <w:rFonts w:ascii="Times New Roman" w:hAnsi="Times New Roman"/>
+          <w:u w:val="single"/>
+        </w:rPr>
+        <w:t>second line</w:t>
+      </w:r>
+      <w:r>
+        <w:rPr>
+          <w:rFonts w:ascii="Times New Roman" w:hAnsi="Times New Roman"/>
+        </w:rPr>
+        <w:t xml:space="preserve"> of </w:t>
+      </w:r>
+      <w:r>
+        <w:rPr>
+          <w:rFonts w:ascii="Times New Roman" w:hAnsi="Times New Roman"/>
+        </w:rPr>
+        <w:t xml:space="preserve">the file </w:t>
+      </w:r>
+      <w:r>
+        <w:rPr>
+          <w:rFonts w:ascii="Times New Roman" w:hAnsi="Times New Roman"/>
+          <w:u w:val="single"/>
+        </w:rPr>
+        <w:t>“extra-1-3512891128.lsp”</w:t>
+      </w:r>
+      <w:r>
+        <w:rPr>
+          <w:rFonts w:ascii="Times New Roman" w:hAnsi="Times New Roman"/>
+        </w:rPr>
+        <w:t>,</w:t>
+      </w:r>
+      <w:r>
+        <w:rPr>
+          <w:rFonts w:ascii="Times New Roman" w:hAnsi="Times New Roman"/>
+        </w:rPr>
+        <w:t xml:space="preserve"> replace </w:t>
+      </w:r>
+      <w:bookmarkStart w:id="0" w:name="_GoBack"/>
+      <w:r>
+        <w:rPr>
+          <w:rFonts w:ascii="Times New Roman" w:hAnsi="Times New Roman"/>
+          <w:color w:val="FF0000"/>
+        </w:rPr>
+        <w:t>“</w:t>
+      </w:r>
+      <w:r>
+        <w:rPr>
+          <w:rFonts w:ascii="Times New Roman" w:hAnsi="Times New Roman"/>
+          <w:color w:val="FF0000"/>
+        </w:rPr>
+        <w:t>SOMEPATH”</w:t>
+      </w:r>
+      <w:bookmarkEnd w:id="0"/>
+      <w:r>
+        <w:rPr>
+          <w:rFonts w:ascii="Times New Roman" w:hAnsi="Times New Roman"/>
+        </w:rPr>
+        <w:t xml:space="preserve"> </w:t>
+      </w:r>
+      <w:r>
+        <w:rPr>
+          <w:rFonts w:ascii="Times New Roman" w:hAnsi="Times New Roman"/>
+        </w:rPr>
+        <w:t xml:space="preserve">with the </w:t>
+      </w:r>
+      <w:r>
+        <w:rPr>
+          <w:rFonts w:ascii="Times New Roman" w:hAnsi="Times New Roman"/>
+        </w:rPr>
+        <w:t xml:space="preserve">actual </w:t>
+      </w:r>
+      <w:r>
+        <w:rPr>
+          <w:rFonts w:ascii="Times New Roman" w:hAnsi="Times New Roman"/>
+        </w:rPr>
+        <w:t>path to</w:t>
+      </w:r>
+      <w:r>
+        <w:rPr>
+          <w:rFonts w:ascii="Times New Roman" w:hAnsi="Times New Roman"/>
+        </w:rPr>
+        <w:t xml:space="preserve"> </w:t>
+      </w:r>
+      <w:r>
+        <w:rPr>
+          <w:rFonts w:ascii="Times New Roman" w:hAnsi="Times New Roman"/>
+          <w:u w:val="single"/>
+        </w:rPr>
+        <w:t>“graph”</w:t>
+      </w:r>
+      <w:r>
+        <w:rPr>
+          <w:rFonts w:ascii="Times New Roman" w:hAnsi="Times New Roman"/>
+        </w:rPr>
+        <w:t xml:space="preserve"> file</w:t>
+      </w:r>
+      <w:r>
+        <w:rPr>
+          <w:rFonts w:ascii="Times New Roman" w:hAnsi="Times New Roman"/>
+        </w:rPr>
+        <w:t xml:space="preserve"> (in the same directory as </w:t>
+      </w:r>
+      <w:r>
+        <w:rPr>
+          <w:rFonts w:ascii="Times New Roman" w:hAnsi="Times New Roman"/>
+          <w:u w:val="single"/>
+        </w:rPr>
+        <w:t>“extra-1-3512891128.lsp”</w:t>
+      </w:r>
+      <w:r>
+        <w:rPr>
+          <w:rFonts w:ascii="Times New Roman" w:hAnsi="Times New Roman"/>
+        </w:rPr>
+        <w:t>)</w:t>
+      </w:r>
+      <w:r>
+        <w:rPr>
+          <w:rFonts w:ascii="Times New Roman" w:hAnsi="Times New Roman"/>
+        </w:rPr>
+        <w:t>.</w:t>
+      </w:r>
+    </w:p>
+    <w:p>
+      <w:pPr>
+        <w:rPr>
+          <w:rFonts w:ascii="Times New Roman" w:hAnsi="Times New Roman"/>
+        </w:rPr>
+      </w:pPr>
     </w:p>
     <w:p>
       <w:pPr>
         <w:pStyle w:val="ListParagraph"/>
         <w:numPr>
           <w:ilvl w:val="0"/>
-          <w:numId w:val="3"/>
+          <w:numId w:val="6"/>
         </w:numPr>
         <w:rPr>
           <w:rFonts w:ascii="Times New Roman" w:hAnsi="Times New Roman"/>
@@ -122,15 +267,112 @@
         <w:rPr>
           <w:rFonts w:ascii="Times New Roman" w:hAnsi="Times New Roman"/>
         </w:rPr>
-        <w:t>Step 2: launch LISP interpreter and do (load “XXX”)</w:t>
-      </w:r>
+        <w:t>Step 2: L</w:t>
+      </w:r>
+      <w:r>
+        <w:rPr>
+          <w:rFonts w:ascii="Times New Roman" w:hAnsi="Times New Roman"/>
+        </w:rPr>
+        <w:t>aunch LISP</w:t>
+      </w:r>
+      <w:r>
+        <w:rPr>
+          <w:rFonts w:ascii="Times New Roman" w:hAnsi="Times New Roman"/>
+        </w:rPr>
+        <w:t xml:space="preserve"> interpreter and do</w:t>
+      </w:r>
+    </w:p>
+    <w:p>
+      <w:pPr>
+        <w:rPr>
+          <w:rFonts w:ascii="Times New Roman" w:hAnsi="Times New Roman"/>
+        </w:rPr>
+      </w:pPr>
+      <w:r>
+        <w:rPr>
+          <w:rFonts w:ascii="Times New Roman" w:hAnsi="Times New Roman"/>
+        </w:rPr>
+        <w:tab/>
+      </w:r>
+      <w:r>
+        <w:rPr>
+          <w:rFonts w:ascii="Times New Roman" w:hAnsi="Times New Roman"/>
+        </w:rPr>
+        <w:t>(</w:t>
+      </w:r>
+      <w:proofErr w:type="gramStart"/>
+      <w:r>
+        <w:rPr>
+          <w:rFonts w:ascii="Times New Roman" w:hAnsi="Times New Roman"/>
+        </w:rPr>
+        <w:t>loa</w:t>
+      </w:r>
+      <w:r>
+        <w:rPr>
+          <w:rFonts w:ascii="Times New Roman" w:hAnsi="Times New Roman"/>
+        </w:rPr>
+        <w:t>d</w:t>
+      </w:r>
+      <w:proofErr w:type="gramEnd"/>
+      <w:r>
+        <w:rPr>
+          <w:rFonts w:ascii="Times New Roman" w:hAnsi="Times New Roman"/>
+        </w:rPr>
+        <w:t xml:space="preserve"> "</w:t>
+      </w:r>
+      <w:r>
+        <w:rPr>
+          <w:rFonts w:ascii="Times New Roman" w:hAnsi="Times New Roman"/>
+          <w:color w:val="FF0000"/>
+        </w:rPr>
+        <w:t>SOMEPATH</w:t>
+      </w:r>
+      <w:r>
+        <w:rPr>
+          <w:rFonts w:ascii="Times New Roman" w:hAnsi="Times New Roman"/>
+        </w:rPr>
+        <w:t>/extra</w:t>
+      </w:r>
+      <w:r>
+        <w:rPr>
+          <w:rFonts w:ascii="Times New Roman" w:hAnsi="Times New Roman"/>
+        </w:rPr>
+        <w:t>-1-3512891128</w:t>
+      </w:r>
+      <w:r>
+        <w:rPr>
+          <w:rFonts w:ascii="Times New Roman" w:hAnsi="Times New Roman"/>
+        </w:rPr>
+        <w:t>/extra-1-3512891128.lsp")</w:t>
+      </w:r>
+    </w:p>
+    <w:p>
+      <w:pPr>
+        <w:rPr>
+          <w:rFonts w:ascii="Times New Roman" w:hAnsi="Times New Roman"/>
+        </w:rPr>
+      </w:pPr>
+      <w:r>
+        <w:rPr>
+          <w:rFonts w:ascii="Times New Roman" w:hAnsi="Times New Roman"/>
+        </w:rPr>
+        <w:tab/>
+        <w:t>Note that you also need to replace SOMEPATH here</w:t>
+      </w:r>
+    </w:p>
+    <w:p>
+      <w:pPr>
+        <w:rPr>
+          <w:rFonts w:ascii="Times New Roman" w:hAnsi="Times New Roman"/>
+        </w:rPr>
+      </w:pPr>
     </w:p>
     <w:p>
       <w:pPr>
         <w:pStyle w:val="ListParagraph"/>
         <w:numPr>
           <w:ilvl w:val="0"/>
-          <w:numId w:val="3"/>
+          <w:numId w:val="6"/>
         </w:numPr>
         <w:rPr>
           <w:rFonts w:ascii="Times New Roman" w:hAnsi="Times New Roman"/>
@@ -140,22 +382,280 @@
         <w:rPr>
           <w:rFonts w:ascii="Times New Roman" w:hAnsi="Times New Roman"/>
         </w:rPr>
-        <w:t>Step 3: call function (</w:t>
+        <w:t>Step 3: Run the program by doing:</w:t>
+      </w:r>
+    </w:p>
+    <w:p>
+      <w:pPr>
+        <w:rPr>
+          <w:rFonts w:ascii="Times New Roman" w:hAnsi="Times New Roman"/>
+        </w:rPr>
+      </w:pPr>
+      <w:r>
+        <w:rPr>
+          <w:rFonts w:ascii="Times New Roman" w:hAnsi="Times New Roman"/>
+        </w:rPr>
+        <w:tab/>
+      </w:r>
+      <w:r>
+        <w:rPr>
+          <w:rFonts w:ascii="Times New Roman" w:hAnsi="Times New Roman"/>
+        </w:rPr>
+        <w:t>(</w:t>
       </w:r>
       <w:proofErr w:type="gramStart"/>
       <w:r>
         <w:rPr>
           <w:rFonts w:ascii="Times New Roman" w:hAnsi="Times New Roman"/>
         </w:rPr>
-        <w:t>XX )</w:t>
+        <w:t>find</w:t>
       </w:r>
       <w:proofErr w:type="gramEnd"/>
       <w:r>
         <w:rPr>
           <w:rFonts w:ascii="Times New Roman" w:hAnsi="Times New Roman"/>
         </w:rPr>
-        <w:t>, see below for examples</w:t>
-      </w:r>
+        <w:t>-URL-path "http://www.usc</w:t>
+      </w:r>
+      <w:r>
+        <w:rPr>
+          <w:rFonts w:ascii="Times New Roman" w:hAnsi="Times New Roman"/>
+        </w:rPr>
+        <w:t>.edu/" "http://www.berkeley.edu/")</w:t>
+      </w:r>
+    </w:p>
+    <w:p>
+      <w:pPr>
+        <w:rPr>
+          <w:rFonts w:ascii="Times New Roman" w:hAnsi="Times New Roman"/>
+        </w:rPr>
+      </w:pPr>
+      <w:r>
+        <w:rPr>
+          <w:rFonts w:ascii="Times New Roman" w:hAnsi="Times New Roman"/>
+        </w:rPr>
+        <w:tab/>
+      </w:r>
+    </w:p>
+    <w:p>
+      <w:pPr>
+        <w:rPr>
+          <w:rFonts w:ascii="Times New Roman" w:hAnsi="Times New Roman"/>
+        </w:rPr>
+      </w:pPr>
+      <w:r>
+        <w:rPr>
+          <w:rFonts w:ascii="Times New Roman" w:hAnsi="Times New Roman"/>
+        </w:rPr>
+        <w:tab/>
+      </w:r>
+      <w:r>
+        <w:rPr>
+          <w:rFonts w:ascii="Times New Roman" w:hAnsi="Times New Roman"/>
+        </w:rPr>
+        <w:t>Please s</w:t>
+      </w:r>
+      <w:r>
+        <w:rPr>
+          <w:rFonts w:ascii="Times New Roman" w:hAnsi="Times New Roman"/>
+        </w:rPr>
+        <w:t>ee next page</w:t>
+      </w:r>
+      <w:r>
+        <w:rPr>
+          <w:rFonts w:ascii="Times New Roman" w:hAnsi="Times New Roman"/>
+        </w:rPr>
+        <w:t xml:space="preserve"> for more test examples.</w:t>
+      </w:r>
+    </w:p>
+    <w:p>
+      <w:pPr>
+        <w:rPr>
+          <w:rFonts w:ascii="Times New Roman" w:hAnsi="Times New Roman"/>
+        </w:rPr>
+      </w:pPr>
+    </w:p>
+    <w:p>
+      <w:pPr>
+        <w:rPr>
+          <w:rFonts w:ascii="Times New Roman" w:hAnsi="Times New Roman"/>
+        </w:rPr>
+      </w:pPr>
+    </w:p>
+    <w:p>
+      <w:pPr>
+        <w:rPr>
+          <w:rFonts w:ascii="Times New Roman" w:hAnsi="Times New Roman"/>
+        </w:rPr>
+      </w:pPr>
+    </w:p>
+    <w:p>
+      <w:pPr>
+        <w:rPr>
+          <w:rFonts w:ascii="Times New Roman" w:hAnsi="Times New Roman"/>
+        </w:rPr>
+      </w:pPr>
+    </w:p>
+    <w:p>
+      <w:pPr>
+        <w:rPr>
+          <w:rFonts w:ascii="Times New Roman" w:hAnsi="Times New Roman"/>
+        </w:rPr>
+      </w:pPr>
+    </w:p>
+    <w:p>
+      <w:pPr>
+        <w:rPr>
+          <w:rFonts w:ascii="Times New Roman" w:hAnsi="Times New Roman"/>
+        </w:rPr>
+      </w:pPr>
+    </w:p>
+    <w:p>
+      <w:pPr>
+        <w:rPr>
+          <w:rFonts w:ascii="Times New Roman" w:hAnsi="Times New Roman"/>
+        </w:rPr>
+      </w:pPr>
+    </w:p>
+    <w:p>
+      <w:pPr>
+        <w:rPr>
+          <w:rFonts w:ascii="Times New Roman" w:hAnsi="Times New Roman"/>
+        </w:rPr>
+      </w:pPr>
+    </w:p>
+    <w:p>
+      <w:pPr>
+        <w:rPr>
+          <w:rFonts w:ascii="Times New Roman" w:hAnsi="Times New Roman"/>
+        </w:rPr>
+      </w:pPr>
+    </w:p>
+    <w:p>
+      <w:pPr>
+        <w:rPr>
+          <w:rFonts w:ascii="Times New Roman" w:hAnsi="Times New Roman"/>
+        </w:rPr>
+      </w:pPr>
+    </w:p>
+    <w:p>
+      <w:pPr>
+        <w:rPr>
+          <w:rFonts w:ascii="Times New Roman" w:hAnsi="Times New Roman"/>
+        </w:rPr>
+      </w:pPr>
+    </w:p>
+    <w:p>
+      <w:pPr>
+        <w:rPr>
+          <w:rFonts w:ascii="Times New Roman" w:hAnsi="Times New Roman"/>
+        </w:rPr>
+      </w:pPr>
+    </w:p>
+    <w:p>
+      <w:pPr>
+        <w:rPr>
+          <w:rFonts w:ascii="Times New Roman" w:hAnsi="Times New Roman"/>
+        </w:rPr>
+      </w:pPr>
+    </w:p>
+    <w:p>
+      <w:pPr>
+        <w:rPr>
+          <w:rFonts w:ascii="Times New Roman" w:hAnsi="Times New Roman"/>
+        </w:rPr>
+      </w:pPr>
+    </w:p>
+    <w:p>
+      <w:pPr>
+        <w:rPr>
+          <w:rFonts w:ascii="Times New Roman" w:hAnsi="Times New Roman"/>
+        </w:rPr>
+      </w:pPr>
+    </w:p>
+    <w:p>
+      <w:pPr>
+        <w:rPr>
+          <w:rFonts w:ascii="Times New Roman" w:hAnsi="Times New Roman"/>
+        </w:rPr>
+      </w:pPr>
+    </w:p>
+    <w:p>
+      <w:pPr>
+        <w:rPr>
+          <w:rFonts w:ascii="Times New Roman" w:hAnsi="Times New Roman"/>
+        </w:rPr>
+      </w:pPr>
+    </w:p>
+    <w:p>
+      <w:pPr>
+        <w:rPr>
+          <w:rFonts w:ascii="Times New Roman" w:hAnsi="Times New Roman"/>
+        </w:rPr>
+      </w:pPr>
+    </w:p>
+    <w:p>
+      <w:pPr>
+        <w:rPr>
+          <w:rFonts w:ascii="Times New Roman" w:hAnsi="Times New Roman"/>
+        </w:rPr>
+      </w:pPr>
+    </w:p>
+    <w:p>
+      <w:pPr>
+        <w:rPr>
+          <w:rFonts w:ascii="Times New Roman" w:hAnsi="Times New Roman"/>
+        </w:rPr>
+      </w:pPr>
+    </w:p>
+    <w:p>
+      <w:pPr>
+        <w:rPr>
+          <w:rFonts w:ascii="Times New Roman" w:hAnsi="Times New Roman"/>
+        </w:rPr>
+      </w:pPr>
+    </w:p>
+    <w:p>
+      <w:pPr>
+        <w:rPr>
+          <w:rFonts w:ascii="Times New Roman" w:hAnsi="Times New Roman"/>
+        </w:rPr>
+      </w:pPr>
+    </w:p>
+    <w:p>
+      <w:pPr>
+        <w:rPr>
+          <w:rFonts w:ascii="Times New Roman" w:hAnsi="Times New Roman"/>
+        </w:rPr>
+      </w:pPr>
+    </w:p>
+    <w:p>
+      <w:pPr>
+        <w:rPr>
+          <w:rFonts w:ascii="Times New Roman" w:hAnsi="Times New Roman"/>
+        </w:rPr>
+      </w:pPr>
+    </w:p>
+    <w:p>
+      <w:pPr>
+        <w:rPr>
+          <w:rFonts w:ascii="Times New Roman" w:hAnsi="Times New Roman"/>
+        </w:rPr>
+      </w:pPr>
+    </w:p>
+    <w:p>
+      <w:pPr>
+        <w:rPr>
+          <w:rFonts w:ascii="Times New Roman" w:hAnsi="Times New Roman"/>
+        </w:rPr>
+      </w:pPr>
+    </w:p>
+    <w:p>
+      <w:pPr>
+        <w:rPr>
+          <w:rFonts w:ascii="Times New Roman" w:hAnsi="Times New Roman"/>
+        </w:rPr>
+      </w:pPr>
     </w:p>
     <w:p>
       <w:pPr>
@@ -215,7 +715,25 @@
         <w:rPr>
           <w:rFonts w:ascii="Times New Roman" w:hAnsi="Times New Roman"/>
         </w:rPr>
-        <w:t>(“</w:t>
+        <w:br/>
+      </w:r>
+      <w:r>
+        <w:rPr>
+          <w:rFonts w:ascii="Times New Roman" w:hAnsi="Times New Roman"/>
+        </w:rPr>
+        <w:t>(</w:t>
+      </w:r>
+      <w:r>
+        <w:rPr>
+          <w:rFonts w:ascii="Times New Roman" w:hAnsi="Times New Roman"/>
+        </w:rPr>
+        <w:t xml:space="preserve">use </w:t>
+      </w:r>
+      <w:r>
+        <w:rPr>
+          <w:rFonts w:ascii="Times New Roman" w:hAnsi="Times New Roman"/>
+        </w:rPr>
+        <w:t>“</w:t>
       </w:r>
       <w:proofErr w:type="spellStart"/>
       <w:r>
@@ -285,10 +803,10 @@
           <w:noProof/>
         </w:rPr>
         <w:drawing>
-          <wp:inline distT="0" distB="0" distL="0" distR="0" wp14:anchorId="14ACB7BB" wp14:editId="037BD948">
-            <wp:extent cx="4682552" cy="3807283"/>
-            <wp:effectExtent l="0" t="0" r="0" b="3175"/>
-            <wp:docPr id="2" name="Picture 2"/>
+          <wp:inline distT="0" distB="0" distL="0" distR="0" wp14:anchorId="03C13110" wp14:editId="0689B5B5">
+            <wp:extent cx="5486400" cy="4280535"/>
+            <wp:effectExtent l="0" t="0" r="0" b="12065"/>
+            <wp:docPr id="1" name="Picture 1"/>
             <wp:cNvGraphicFramePr>
               <a:graphicFrameLocks xmlns:a="http://schemas.openxmlformats.org/drawingml/2006/main" noChangeAspect="1"/>
             </wp:cNvGraphicFramePr>
@@ -296,7 +814,7 @@
               <a:graphicData uri="http://schemas.openxmlformats.org/drawingml/2006/picture">
                 <pic:pic xmlns:pic="http://schemas.openxmlformats.org/drawingml/2006/picture">
                   <pic:nvPicPr>
-                    <pic:cNvPr id="0" name="  2013-12-14 at 5.20.10 PM.png"/>
+                    <pic:cNvPr id="0" name="  2013-12-16 at 1.58.37 AM.png"/>
                     <pic:cNvPicPr/>
                   </pic:nvPicPr>
                   <pic:blipFill>
@@ -314,7 +832,7 @@
                   <pic:spPr>
                     <a:xfrm>
                       <a:off x="0" y="0"/>
-                      <a:ext cx="4682552" cy="3807283"/>
+                      <a:ext cx="5486400" cy="4280535"/>
                     </a:xfrm>
                     <a:prstGeom prst="rect">
                       <a:avLst/>
@@ -336,31 +854,30 @@
     </w:p>
     <w:p>
       <w:pPr>
-        <w:pStyle w:val="ListParagraph"/>
-        <w:numPr>
-          <w:ilvl w:val="0"/>
-          <w:numId w:val="5"/>
-        </w:numPr>
-        <w:rPr>
-          <w:rFonts w:ascii="Times New Roman" w:hAnsi="Times New Roman"/>
-        </w:rPr>
-      </w:pPr>
-      <w:bookmarkStart w:id="0" w:name="_GoBack"/>
-      <w:bookmarkEnd w:id="0"/>
-      <w:r>
-        <w:rPr>
-          <w:rFonts w:ascii="Times New Roman" w:hAnsi="Times New Roman"/>
+        <w:rPr>
+          <w:rFonts w:ascii="Times New Roman" w:hAnsi="Times New Roman"/>
+          <w:sz w:val="32"/>
+          <w:szCs w:val="32"/>
+        </w:rPr>
+      </w:pPr>
+      <w:r>
+        <w:rPr>
+          <w:rFonts w:ascii="Times New Roman" w:hAnsi="Times New Roman"/>
+          <w:sz w:val="32"/>
+          <w:szCs w:val="32"/>
         </w:rPr>
         <w:t xml:space="preserve">Test cases: </w:t>
       </w:r>
     </w:p>
     <w:p>
       <w:pPr>
-        <w:pStyle w:val="ListParagraph"/>
-        <w:numPr>
-          <w:ilvl w:val="0"/>
-          <w:numId w:val="5"/>
-        </w:numPr>
+        <w:rPr>
+          <w:rFonts w:ascii="Times New Roman" w:hAnsi="Times New Roman"/>
+        </w:rPr>
+      </w:pPr>
+    </w:p>
+    <w:p>
+      <w:pPr>
         <w:rPr>
           <w:rFonts w:ascii="Times New Roman" w:hAnsi="Times New Roman"/>
         </w:rPr>
@@ -380,47 +897,35 @@
     </w:p>
     <w:p>
       <w:pPr>
-        <w:pStyle w:val="ListParagraph"/>
-        <w:numPr>
-          <w:ilvl w:val="0"/>
-          <w:numId w:val="5"/>
-        </w:numPr>
-        <w:rPr>
-          <w:rFonts w:ascii="Times New Roman" w:hAnsi="Times New Roman"/>
-        </w:rPr>
-      </w:pPr>
-      <w:r>
-        <w:rPr>
-          <w:rFonts w:ascii="Times New Roman" w:hAnsi="Times New Roman"/>
-        </w:rPr>
-        <w:t>(</w:t>
-      </w:r>
-      <w:proofErr w:type="gramStart"/>
-      <w:r>
-        <w:rPr>
-          <w:rFonts w:ascii="Times New Roman" w:hAnsi="Times New Roman"/>
-        </w:rPr>
-        <w:t>find</w:t>
-      </w:r>
-      <w:proofErr w:type="gramEnd"/>
-      <w:r>
-        <w:rPr>
-          <w:rFonts w:ascii="Times New Roman" w:hAnsi="Times New Roman"/>
-        </w:rPr>
-        <w:t>-URL-path "http://www.cmu.edu/" "http://www.cmu.edu/")</w:t>
-      </w:r>
-    </w:p>
-    <w:p>
-      <w:pPr>
-        <w:pStyle w:val="ListParagraph"/>
-        <w:numPr>
-          <w:ilvl w:val="0"/>
-          <w:numId w:val="5"/>
-        </w:numPr>
-        <w:rPr>
-          <w:rFonts w:ascii="Times New Roman" w:hAnsi="Times New Roman"/>
-        </w:rPr>
-      </w:pPr>
+        <w:rPr>
+          <w:rFonts w:ascii="Times New Roman" w:hAnsi="Times New Roman"/>
+        </w:rPr>
+      </w:pPr>
+      <w:r>
+        <w:rPr>
+          <w:rFonts w:ascii="Times New Roman" w:hAnsi="Times New Roman"/>
+        </w:rPr>
+        <w:t xml:space="preserve">Input:       </w:t>
+      </w:r>
+      <w:r>
+        <w:rPr>
+          <w:rFonts w:ascii="Times New Roman" w:hAnsi="Times New Roman"/>
+        </w:rPr>
+        <w:t>(find-URL-path "http://www.cmu.edu/" "http://www.cmu.edu/")</w:t>
+      </w:r>
+    </w:p>
+    <w:p>
+      <w:pPr>
+        <w:rPr>
+          <w:rFonts w:ascii="Times New Roman" w:hAnsi="Times New Roman"/>
+        </w:rPr>
+      </w:pPr>
+      <w:r>
+        <w:rPr>
+          <w:rFonts w:ascii="Times New Roman" w:hAnsi="Times New Roman"/>
+        </w:rPr>
+        <w:t xml:space="preserve">Output:    </w:t>
+      </w:r>
       <w:r>
         <w:rPr>
           <w:rFonts w:ascii="Times New Roman" w:hAnsi="Times New Roman"/>
@@ -434,18 +939,12 @@
           <w:rFonts w:ascii="Times New Roman" w:hAnsi="Times New Roman"/>
         </w:rPr>
       </w:pPr>
-    </w:p>
-    <w:p>
-      <w:pPr>
-        <w:pStyle w:val="ListParagraph"/>
-        <w:numPr>
-          <w:ilvl w:val="0"/>
-          <w:numId w:val="5"/>
-        </w:numPr>
-        <w:rPr>
-          <w:rFonts w:ascii="Times New Roman" w:hAnsi="Times New Roman"/>
-        </w:rPr>
-      </w:pPr>
+      <w:r>
+        <w:rPr>
+          <w:rFonts w:ascii="Times New Roman" w:hAnsi="Times New Roman"/>
+        </w:rPr>
+        <w:br/>
+      </w:r>
       <w:r>
         <w:rPr>
           <w:rFonts w:ascii="Times New Roman" w:hAnsi="Times New Roman"/>
@@ -469,35 +968,33 @@
         <w:rPr>
           <w:rFonts w:ascii="Times New Roman" w:hAnsi="Times New Roman"/>
         </w:rPr>
+        <w:t>Input:</w:t>
+      </w:r>
+      <w:r>
+        <w:rPr>
+          <w:rFonts w:ascii="Times New Roman" w:hAnsi="Times New Roman"/>
+        </w:rPr>
         <w:tab/>
       </w:r>
       <w:r>
         <w:rPr>
           <w:rFonts w:ascii="Times New Roman" w:hAnsi="Times New Roman"/>
         </w:rPr>
-        <w:t>(</w:t>
-      </w:r>
-      <w:proofErr w:type="gramStart"/>
-      <w:r>
-        <w:rPr>
-          <w:rFonts w:ascii="Times New Roman" w:hAnsi="Times New Roman"/>
-        </w:rPr>
-        <w:t>find</w:t>
-      </w:r>
-      <w:proofErr w:type="gramEnd"/>
-      <w:r>
-        <w:rPr>
-          <w:rFonts w:ascii="Times New Roman" w:hAnsi="Times New Roman"/>
-        </w:rPr>
-        <w:t>-URL-path "http://www.uofphoenix.edu/" "http://www.washington.edu/")</w:t>
-      </w:r>
-    </w:p>
-    <w:p>
-      <w:pPr>
-        <w:rPr>
-          <w:rFonts w:ascii="Times New Roman" w:hAnsi="Times New Roman"/>
-        </w:rPr>
-      </w:pPr>
+        <w:t>(find-URL-path "http://www.uofphoenix.edu/" "http://www.washington.edu/")</w:t>
+      </w:r>
+    </w:p>
+    <w:p>
+      <w:pPr>
+        <w:rPr>
+          <w:rFonts w:ascii="Times New Roman" w:hAnsi="Times New Roman"/>
+        </w:rPr>
+      </w:pPr>
+      <w:r>
+        <w:rPr>
+          <w:rFonts w:ascii="Times New Roman" w:hAnsi="Times New Roman"/>
+        </w:rPr>
+        <w:t>Output:</w:t>
+      </w:r>
       <w:r>
         <w:rPr>
           <w:rFonts w:ascii="Times New Roman" w:hAnsi="Times New Roman"/>
@@ -553,34 +1050,43 @@
         <w:rPr>
           <w:rFonts w:ascii="Times New Roman" w:hAnsi="Times New Roman"/>
         </w:rPr>
-        <w:t>(</w:t>
-      </w:r>
-      <w:proofErr w:type="gramStart"/>
-      <w:r>
-        <w:rPr>
-          <w:rFonts w:ascii="Times New Roman" w:hAnsi="Times New Roman"/>
-        </w:rPr>
-        <w:t>find</w:t>
-      </w:r>
-      <w:proofErr w:type="gramEnd"/>
-      <w:r>
-        <w:rPr>
-          <w:rFonts w:ascii="Times New Roman" w:hAnsi="Times New Roman"/>
-        </w:rPr>
-        <w:t>-URL-path "http://www.usc.edu/" "http://www.oxford.edu/")</w:t>
-      </w:r>
-    </w:p>
-    <w:p>
-      <w:pPr>
-        <w:rPr>
-          <w:rFonts w:ascii="Times New Roman" w:hAnsi="Times New Roman"/>
-        </w:rPr>
-      </w:pPr>
-      <w:r>
-        <w:rPr>
-          <w:rFonts w:ascii="Times New Roman" w:hAnsi="Times New Roman"/>
-        </w:rPr>
-        <w:lastRenderedPageBreak/>
+        <w:t>Input:</w:t>
+      </w:r>
+      <w:r>
+        <w:rPr>
+          <w:rFonts w:ascii="Times New Roman" w:hAnsi="Times New Roman"/>
+        </w:rPr>
+        <w:tab/>
+      </w:r>
+      <w:r>
+        <w:rPr>
+          <w:rFonts w:ascii="Times New Roman" w:hAnsi="Times New Roman"/>
+        </w:rPr>
+        <w:t>(find-URL-path "http://www.usc.edu/" "http://www.oxford.edu/")</w:t>
+      </w:r>
+    </w:p>
+    <w:p>
+      <w:pPr>
+        <w:rPr>
+          <w:rFonts w:ascii="Times New Roman" w:hAnsi="Times New Roman"/>
+        </w:rPr>
+      </w:pPr>
+      <w:r>
+        <w:rPr>
+          <w:rFonts w:ascii="Times New Roman" w:hAnsi="Times New Roman"/>
+        </w:rPr>
+        <w:t>Output:</w:t>
+      </w:r>
+      <w:r>
+        <w:rPr>
+          <w:rFonts w:ascii="Times New Roman" w:hAnsi="Times New Roman"/>
+        </w:rPr>
+        <w:tab/>
+      </w:r>
+      <w:r>
+        <w:rPr>
+          <w:rFonts w:ascii="Times New Roman" w:hAnsi="Times New Roman"/>
+        </w:rPr>
         <w:t>(PLEASE CHECK THE GOAL PAGE)</w:t>
       </w:r>
     </w:p>
@@ -614,29 +1120,33 @@
         <w:rPr>
           <w:rFonts w:ascii="Times New Roman" w:hAnsi="Times New Roman"/>
         </w:rPr>
-        <w:t>(</w:t>
-      </w:r>
-      <w:proofErr w:type="gramStart"/>
-      <w:r>
-        <w:rPr>
-          <w:rFonts w:ascii="Times New Roman" w:hAnsi="Times New Roman"/>
-        </w:rPr>
-        <w:t>find</w:t>
-      </w:r>
-      <w:proofErr w:type="gramEnd"/>
-      <w:r>
-        <w:rPr>
-          <w:rFonts w:ascii="Times New Roman" w:hAnsi="Times New Roman"/>
-        </w:rPr>
-        <w:t>-URL-path "http://www.cornell.edu/" "http://www.washington.edu/")</w:t>
-      </w:r>
-    </w:p>
-    <w:p>
-      <w:pPr>
-        <w:rPr>
-          <w:rFonts w:ascii="Times New Roman" w:hAnsi="Times New Roman"/>
-        </w:rPr>
-      </w:pPr>
+        <w:t>Input:</w:t>
+      </w:r>
+      <w:r>
+        <w:rPr>
+          <w:rFonts w:ascii="Times New Roman" w:hAnsi="Times New Roman"/>
+        </w:rPr>
+        <w:tab/>
+      </w:r>
+      <w:r>
+        <w:rPr>
+          <w:rFonts w:ascii="Times New Roman" w:hAnsi="Times New Roman"/>
+        </w:rPr>
+        <w:t>(find-URL-path "http://www.cornell.edu/" "http://www.washington.edu/")</w:t>
+      </w:r>
+    </w:p>
+    <w:p>
+      <w:pPr>
+        <w:rPr>
+          <w:rFonts w:ascii="Times New Roman" w:hAnsi="Times New Roman"/>
+        </w:rPr>
+      </w:pPr>
+      <w:r>
+        <w:rPr>
+          <w:rFonts w:ascii="Times New Roman" w:hAnsi="Times New Roman"/>
+        </w:rPr>
+        <w:t>Output: shortest path is found</w:t>
+      </w:r>
     </w:p>
     <w:p>
       <w:pPr>
@@ -681,29 +1191,45 @@
         <w:rPr>
           <w:rFonts w:ascii="Times New Roman" w:hAnsi="Times New Roman"/>
         </w:rPr>
-        <w:t>(</w:t>
-      </w:r>
-      <w:proofErr w:type="gramStart"/>
-      <w:r>
-        <w:rPr>
-          <w:rFonts w:ascii="Times New Roman" w:hAnsi="Times New Roman"/>
-        </w:rPr>
-        <w:t>find</w:t>
-      </w:r>
-      <w:proofErr w:type="gramEnd"/>
-      <w:r>
-        <w:rPr>
-          <w:rFonts w:ascii="Times New Roman" w:hAnsi="Times New Roman"/>
-        </w:rPr>
-        <w:t>-URL-path "http://www.usc.edu/" "http://www.mit.edu/")</w:t>
-      </w:r>
-    </w:p>
-    <w:p>
-      <w:pPr>
-        <w:rPr>
-          <w:rFonts w:ascii="Times New Roman" w:hAnsi="Times New Roman"/>
-        </w:rPr>
-      </w:pPr>
+        <w:t>Input:</w:t>
+      </w:r>
+      <w:r>
+        <w:rPr>
+          <w:rFonts w:ascii="Times New Roman" w:hAnsi="Times New Roman"/>
+        </w:rPr>
+        <w:tab/>
+      </w:r>
+      <w:r>
+        <w:rPr>
+          <w:rFonts w:ascii="Times New Roman" w:hAnsi="Times New Roman"/>
+        </w:rPr>
+        <w:t>(find-URL-path "http://www.usc.edu/" "http://www.mit.edu/")</w:t>
+      </w:r>
+    </w:p>
+    <w:p>
+      <w:pPr>
+        <w:rPr>
+          <w:rFonts w:ascii="Times New Roman" w:hAnsi="Times New Roman"/>
+        </w:rPr>
+      </w:pPr>
+      <w:r>
+        <w:rPr>
+          <w:rFonts w:ascii="Times New Roman" w:hAnsi="Times New Roman"/>
+        </w:rPr>
+        <w:t>Outp</w:t>
+      </w:r>
+      <w:r>
+        <w:rPr>
+          <w:rFonts w:ascii="Times New Roman" w:hAnsi="Times New Roman"/>
+        </w:rPr>
+        <w:t>u</w:t>
+      </w:r>
+      <w:r>
+        <w:rPr>
+          <w:rFonts w:ascii="Times New Roman" w:hAnsi="Times New Roman"/>
+        </w:rPr>
+        <w:t>t: shortest path is found</w:t>
+      </w:r>
     </w:p>
     <w:p>
       <w:pPr>
@@ -748,29 +1274,33 @@
         <w:rPr>
           <w:rFonts w:ascii="Times New Roman" w:hAnsi="Times New Roman"/>
         </w:rPr>
-        <w:t>(</w:t>
-      </w:r>
-      <w:proofErr w:type="gramStart"/>
-      <w:r>
-        <w:rPr>
-          <w:rFonts w:ascii="Times New Roman" w:hAnsi="Times New Roman"/>
-        </w:rPr>
-        <w:t>find</w:t>
-      </w:r>
-      <w:proofErr w:type="gramEnd"/>
-      <w:r>
-        <w:rPr>
-          <w:rFonts w:ascii="Times New Roman" w:hAnsi="Times New Roman"/>
-        </w:rPr>
-        <w:t>-URL-path "http://www.utexas.edu/" "http://www.michigan.edu/")</w:t>
-      </w:r>
-    </w:p>
-    <w:p>
-      <w:pPr>
-        <w:rPr>
-          <w:rFonts w:ascii="Times New Roman" w:hAnsi="Times New Roman"/>
-        </w:rPr>
-      </w:pPr>
+        <w:t>Input:</w:t>
+      </w:r>
+      <w:r>
+        <w:rPr>
+          <w:rFonts w:ascii="Times New Roman" w:hAnsi="Times New Roman"/>
+        </w:rPr>
+        <w:tab/>
+      </w:r>
+      <w:r>
+        <w:rPr>
+          <w:rFonts w:ascii="Times New Roman" w:hAnsi="Times New Roman"/>
+        </w:rPr>
+        <w:t>(find-URL-path "http://www.utexas.edu/" "http://www.michigan.edu/")</w:t>
+      </w:r>
+    </w:p>
+    <w:p>
+      <w:pPr>
+        <w:rPr>
+          <w:rFonts w:ascii="Times New Roman" w:hAnsi="Times New Roman"/>
+        </w:rPr>
+      </w:pPr>
+      <w:r>
+        <w:rPr>
+          <w:rFonts w:ascii="Times New Roman" w:hAnsi="Times New Roman"/>
+        </w:rPr>
+        <w:t>Output: shortest path is found</w:t>
+      </w:r>
     </w:p>
     <w:p>
       <w:pPr>
@@ -813,6 +1343,205 @@
 <file path=word/numbering.xml><?xml version="1.0" encoding="utf-8"?>
 <w:numbering xmlns:wpc="http://schemas.microsoft.com/office/word/2010/wordprocessingCanvas" xmlns:mo="http://schemas.microsoft.com/office/mac/office/2008/main" xmlns:mc="http://schemas.openxmlformats.org/markup-compatibility/2006" xmlns:mv="urn:schemas-microsoft-com:mac:vml" xmlns:o="urn:schemas-microsoft-com:office:office" xmlns:r="http://schemas.openxmlformats.org/officeDocument/2006/relationships" xmlns:m="http://schemas.openxmlformats.org/officeDocument/2006/math" xmlns:v="urn:schemas-microsoft-com:vml" xmlns:wp14="http://schemas.microsoft.com/office/word/2010/wordprocessingDrawing" xmlns:wp="http://schemas.openxmlformats.org/drawingml/2006/wordprocessingDrawing" xmlns:w10="urn:schemas-microsoft-com:office:word" xmlns:w="http://schemas.openxmlformats.org/wordprocessingml/2006/main" xmlns:w14="http://schemas.microsoft.com/office/word/2010/wordml" xmlns:wpg="http://schemas.microsoft.com/office/word/2010/wordprocessingGroup" xmlns:wpi="http://schemas.microsoft.com/office/word/2010/wordprocessingInk" xmlns:wne="http://schemas.microsoft.com/office/word/2006/wordml" xmlns:wps="http://schemas.microsoft.com/office/word/2010/wordprocessingShape" mc:Ignorable="w14 wp14">
   <w:abstractNum w:abstractNumId="0">
+    <w:nsid w:val="096C2917"/>
+    <w:multiLevelType w:val="hybridMultilevel"/>
+    <w:tmpl w:val="4262F93C"/>
+    <w:lvl w:ilvl="0" w:tplc="0409000F">
+      <w:start w:val="1"/>
+      <w:numFmt w:val="decimal"/>
+      <w:lvlText w:val="%1."/>
+      <w:lvlJc w:val="left"/>
+      <w:pPr>
+        <w:ind w:left="720" w:hanging="360"/>
+      </w:pPr>
+    </w:lvl>
+    <w:lvl w:ilvl="1" w:tplc="04090019" w:tentative="1">
+      <w:start w:val="1"/>
+      <w:numFmt w:val="lowerLetter"/>
+      <w:lvlText w:val="%2."/>
+      <w:lvlJc w:val="left"/>
+      <w:pPr>
+        <w:ind w:left="1440" w:hanging="360"/>
+      </w:pPr>
+    </w:lvl>
+    <w:lvl w:ilvl="2" w:tplc="0409001B" w:tentative="1">
+      <w:start w:val="1"/>
+      <w:numFmt w:val="lowerRoman"/>
+      <w:lvlText w:val="%3."/>
+      <w:lvlJc w:val="right"/>
+      <w:pPr>
+        <w:ind w:left="2160" w:hanging="180"/>
+      </w:pPr>
+    </w:lvl>
+    <w:lvl w:ilvl="3" w:tplc="0409000F" w:tentative="1">
+      <w:start w:val="1"/>
+      <w:numFmt w:val="decimal"/>
+      <w:lvlText w:val="%4."/>
+      <w:lvlJc w:val="left"/>
+      <w:pPr>
+        <w:ind w:left="2880" w:hanging="360"/>
+      </w:pPr>
+    </w:lvl>
+    <w:lvl w:ilvl="4" w:tplc="04090019" w:tentative="1">
+      <w:start w:val="1"/>
+      <w:numFmt w:val="lowerLetter"/>
+      <w:lvlText w:val="%5."/>
+      <w:lvlJc w:val="left"/>
+      <w:pPr>
+        <w:ind w:left="3600" w:hanging="360"/>
+      </w:pPr>
+    </w:lvl>
+    <w:lvl w:ilvl="5" w:tplc="0409001B" w:tentative="1">
+      <w:start w:val="1"/>
+      <w:numFmt w:val="lowerRoman"/>
+      <w:lvlText w:val="%6."/>
+      <w:lvlJc w:val="right"/>
+      <w:pPr>
+        <w:ind w:left="4320" w:hanging="180"/>
+      </w:pPr>
+    </w:lvl>
+    <w:lvl w:ilvl="6" w:tplc="0409000F" w:tentative="1">
+      <w:start w:val="1"/>
+      <w:numFmt w:val="decimal"/>
+      <w:lvlText w:val="%7."/>
+      <w:lvlJc w:val="left"/>
+      <w:pPr>
+        <w:ind w:left="5040" w:hanging="360"/>
+      </w:pPr>
+    </w:lvl>
+    <w:lvl w:ilvl="7" w:tplc="04090019" w:tentative="1">
+      <w:start w:val="1"/>
+      <w:numFmt w:val="lowerLetter"/>
+      <w:lvlText w:val="%8."/>
+      <w:lvlJc w:val="left"/>
+      <w:pPr>
+        <w:ind w:left="5760" w:hanging="360"/>
+      </w:pPr>
+    </w:lvl>
+    <w:lvl w:ilvl="8" w:tplc="0409001B" w:tentative="1">
+      <w:start w:val="1"/>
+      <w:numFmt w:val="lowerRoman"/>
+      <w:lvlText w:val="%9."/>
+      <w:lvlJc w:val="right"/>
+      <w:pPr>
+        <w:ind w:left="6480" w:hanging="180"/>
+      </w:pPr>
+    </w:lvl>
+  </w:abstractNum>
+  <w:abstractNum w:abstractNumId="1">
+    <w:nsid w:val="2A373DB5"/>
+    <w:multiLevelType w:val="hybridMultilevel"/>
+    <w:tmpl w:val="F634DDE4"/>
+    <w:lvl w:ilvl="0" w:tplc="04090001">
+      <w:start w:val="1"/>
+      <w:numFmt w:val="bullet"/>
+      <w:lvlText w:val=""/>
+      <w:lvlJc w:val="left"/>
+      <w:pPr>
+        <w:ind w:left="720" w:hanging="360"/>
+      </w:pPr>
+      <w:rPr>
+        <w:rFonts w:ascii="Symbol" w:hAnsi="Symbol" w:hint="default"/>
+      </w:rPr>
+    </w:lvl>
+    <w:lvl w:ilvl="1" w:tplc="04090003" w:tentative="1">
+      <w:start w:val="1"/>
+      <w:numFmt w:val="bullet"/>
+      <w:lvlText w:val="o"/>
+      <w:lvlJc w:val="left"/>
+      <w:pPr>
+        <w:ind w:left="1440" w:hanging="360"/>
+      </w:pPr>
+      <w:rPr>
+        <w:rFonts w:ascii="Courier New" w:hAnsi="Courier New" w:hint="default"/>
+      </w:rPr>
+    </w:lvl>
+    <w:lvl w:ilvl="2" w:tplc="04090005" w:tentative="1">
+      <w:start w:val="1"/>
+      <w:numFmt w:val="bullet"/>
+      <w:lvlText w:val=""/>
+      <w:lvlJc w:val="left"/>
+      <w:pPr>
+        <w:ind w:left="2160" w:hanging="360"/>
+      </w:pPr>
+      <w:rPr>
+        <w:rFonts w:ascii="Wingdings" w:hAnsi="Wingdings" w:hint="default"/>
+      </w:rPr>
+    </w:lvl>
+    <w:lvl w:ilvl="3" w:tplc="04090001" w:tentative="1">
+      <w:start w:val="1"/>
+      <w:numFmt w:val="bullet"/>
+      <w:lvlText w:val=""/>
+      <w:lvlJc w:val="left"/>
+      <w:pPr>
+        <w:ind w:left="2880" w:hanging="360"/>
+      </w:pPr>
+      <w:rPr>
+        <w:rFonts w:ascii="Symbol" w:hAnsi="Symbol" w:hint="default"/>
+      </w:rPr>
+    </w:lvl>
+    <w:lvl w:ilvl="4" w:tplc="04090003" w:tentative="1">
+      <w:start w:val="1"/>
+      <w:numFmt w:val="bullet"/>
+      <w:lvlText w:val="o"/>
+      <w:lvlJc w:val="left"/>
+      <w:pPr>
+        <w:ind w:left="3600" w:hanging="360"/>
+      </w:pPr>
+      <w:rPr>
+        <w:rFonts w:ascii="Courier New" w:hAnsi="Courier New" w:hint="default"/>
+      </w:rPr>
+    </w:lvl>
+    <w:lvl w:ilvl="5" w:tplc="04090005" w:tentative="1">
+      <w:start w:val="1"/>
+      <w:numFmt w:val="bullet"/>
+      <w:lvlText w:val=""/>
+      <w:lvlJc w:val="left"/>
+      <w:pPr>
+        <w:ind w:left="4320" w:hanging="360"/>
+      </w:pPr>
+      <w:rPr>
+        <w:rFonts w:ascii="Wingdings" w:hAnsi="Wingdings" w:hint="default"/>
+      </w:rPr>
+    </w:lvl>
+    <w:lvl w:ilvl="6" w:tplc="04090001" w:tentative="1">
+      <w:start w:val="1"/>
+      <w:numFmt w:val="bullet"/>
+      <w:lvlText w:val=""/>
+      <w:lvlJc w:val="left"/>
+      <w:pPr>
+        <w:ind w:left="5040" w:hanging="360"/>
+      </w:pPr>
+      <w:rPr>
+        <w:rFonts w:ascii="Symbol" w:hAnsi="Symbol" w:hint="default"/>
+      </w:rPr>
+    </w:lvl>
+    <w:lvl w:ilvl="7" w:tplc="04090003" w:tentative="1">
+      <w:start w:val="1"/>
+      <w:numFmt w:val="bullet"/>
+      <w:lvlText w:val="o"/>
+      <w:lvlJc w:val="left"/>
+      <w:pPr>
+        <w:ind w:left="5760" w:hanging="360"/>
+      </w:pPr>
+      <w:rPr>
+        <w:rFonts w:ascii="Courier New" w:hAnsi="Courier New" w:hint="default"/>
+      </w:rPr>
+    </w:lvl>
+    <w:lvl w:ilvl="8" w:tplc="04090005" w:tentative="1">
+      <w:start w:val="1"/>
+      <w:numFmt w:val="bullet"/>
+      <w:lvlText w:val=""/>
+      <w:lvlJc w:val="left"/>
+      <w:pPr>
+        <w:ind w:left="6480" w:hanging="360"/>
+      </w:pPr>
+      <w:rPr>
+        <w:rFonts w:ascii="Wingdings" w:hAnsi="Wingdings" w:hint="default"/>
+      </w:rPr>
+    </w:lvl>
+  </w:abstractNum>
+  <w:abstractNum w:abstractNumId="2">
     <w:nsid w:val="3D757F62"/>
     <w:multiLevelType w:val="hybridMultilevel"/>
     <w:tmpl w:val="CCC2BB38"/>
@@ -925,7 +1654,7 @@
       </w:rPr>
     </w:lvl>
   </w:abstractNum>
-  <w:abstractNum w:abstractNumId="1">
+  <w:abstractNum w:abstractNumId="3">
     <w:nsid w:val="5B371054"/>
     <w:multiLevelType w:val="hybridMultilevel"/>
     <w:tmpl w:val="4AA4E618"/>
@@ -1038,7 +1767,7 @@
       </w:rPr>
     </w:lvl>
   </w:abstractNum>
-  <w:abstractNum w:abstractNumId="2">
+  <w:abstractNum w:abstractNumId="4">
     <w:nsid w:val="5E4C42CE"/>
     <w:multiLevelType w:val="hybridMultilevel"/>
     <w:tmpl w:val="1CB2384E"/>
@@ -1151,10 +1880,10 @@
       </w:rPr>
     </w:lvl>
   </w:abstractNum>
-  <w:abstractNum w:abstractNumId="3">
+  <w:abstractNum w:abstractNumId="5">
     <w:nsid w:val="7B053CB5"/>
     <w:multiLevelType w:val="hybridMultilevel"/>
-    <w:tmpl w:val="7B8AD9B8"/>
+    <w:tmpl w:val="79288BC8"/>
     <w:lvl w:ilvl="0" w:tplc="0409000F">
       <w:start w:val="1"/>
       <w:numFmt w:val="decimal"/>
@@ -1240,7 +1969,7 @@
       </w:pPr>
     </w:lvl>
   </w:abstractNum>
-  <w:abstractNum w:abstractNumId="4">
+  <w:abstractNum w:abstractNumId="6">
     <w:nsid w:val="7DAC1337"/>
     <w:multiLevelType w:val="hybridMultilevel"/>
     <w:tmpl w:val="BE3A546A"/>
@@ -1354,18 +2083,24 @@
     </w:lvl>
   </w:abstractNum>
   <w:num w:numId="1">
+    <w:abstractNumId w:val="5"/>
+  </w:num>
+  <w:num w:numId="2">
+    <w:abstractNumId w:val="6"/>
+  </w:num>
+  <w:num w:numId="3">
     <w:abstractNumId w:val="3"/>
   </w:num>
-  <w:num w:numId="2">
+  <w:num w:numId="4">
     <w:abstractNumId w:val="4"/>
   </w:num>
-  <w:num w:numId="3">
+  <w:num w:numId="5">
+    <w:abstractNumId w:val="2"/>
+  </w:num>
+  <w:num w:numId="6">
     <w:abstractNumId w:val="1"/>
   </w:num>
-  <w:num w:numId="4">
-    <w:abstractNumId w:val="2"/>
-  </w:num>
-  <w:num w:numId="5">
+  <w:num w:numId="7">
     <w:abstractNumId w:val="0"/>
   </w:num>
 </w:numbering>

</xml_diff>